<commit_message>
Fixed a status report
</commit_message>
<xml_diff>
--- a/Documentation/CSPROJ/Status Reports/4.1StatusReport-APCPrereg--Gloria,Roguel,Ruiz.docx
+++ b/Documentation/CSPROJ/Status Reports/4.1StatusReport-APCPrereg--Gloria,Roguel,Ruiz.docx
@@ -85,8 +85,10 @@
           <w:sz w:val="40"/>
           <w:szCs w:val="40"/>
         </w:rPr>
-        <w:t>Project Status Report</w:t>
+        <w:tab/>
       </w:r>
+      <w:bookmarkStart w:id="0" w:name="_GoBack"/>
+      <w:bookmarkEnd w:id="0"/>
     </w:p>
     <w:p>
       <w:pPr>
@@ -684,14 +686,14 @@
                 <w:b/>
               </w:rPr>
             </w:pPr>
-            <w:bookmarkStart w:id="0" w:name="_Toc500731307"/>
-            <w:bookmarkStart w:id="1" w:name="_Toc500731349"/>
-            <w:bookmarkStart w:id="2" w:name="_Toc500731407"/>
-            <w:bookmarkStart w:id="3" w:name="_Toc500741301"/>
-            <w:bookmarkStart w:id="4" w:name="_Toc500743056"/>
-            <w:bookmarkStart w:id="5" w:name="_Toc500745755"/>
-            <w:bookmarkStart w:id="6" w:name="_Toc500746078"/>
-            <w:bookmarkStart w:id="7" w:name="_Toc500746142"/>
+            <w:bookmarkStart w:id="1" w:name="_Toc500731307"/>
+            <w:bookmarkStart w:id="2" w:name="_Toc500731349"/>
+            <w:bookmarkStart w:id="3" w:name="_Toc500731407"/>
+            <w:bookmarkStart w:id="4" w:name="_Toc500741301"/>
+            <w:bookmarkStart w:id="5" w:name="_Toc500743056"/>
+            <w:bookmarkStart w:id="6" w:name="_Toc500745755"/>
+            <w:bookmarkStart w:id="7" w:name="_Toc500746078"/>
+            <w:bookmarkStart w:id="8" w:name="_Toc500746142"/>
             <w:r>
               <w:rPr>
                 <w:rFonts w:cs="Arial"/>
@@ -699,7 +701,6 @@
               </w:rPr>
               <w:t>Date</w:t>
             </w:r>
-            <w:bookmarkEnd w:id="0"/>
             <w:bookmarkEnd w:id="1"/>
             <w:bookmarkEnd w:id="2"/>
             <w:bookmarkEnd w:id="3"/>
@@ -707,6 +708,7 @@
             <w:bookmarkEnd w:id="5"/>
             <w:bookmarkEnd w:id="6"/>
             <w:bookmarkEnd w:id="7"/>
+            <w:bookmarkEnd w:id="8"/>
           </w:p>
         </w:tc>
         <w:tc>
@@ -748,14 +750,14 @@
                 <w:b/>
               </w:rPr>
             </w:pPr>
-            <w:bookmarkStart w:id="8" w:name="_Toc500731308"/>
-            <w:bookmarkStart w:id="9" w:name="_Toc500731350"/>
-            <w:bookmarkStart w:id="10" w:name="_Toc500731408"/>
-            <w:bookmarkStart w:id="11" w:name="_Toc500741302"/>
-            <w:bookmarkStart w:id="12" w:name="_Toc500743057"/>
-            <w:bookmarkStart w:id="13" w:name="_Toc500745756"/>
-            <w:bookmarkStart w:id="14" w:name="_Toc500746079"/>
-            <w:bookmarkStart w:id="15" w:name="_Toc500746143"/>
+            <w:bookmarkStart w:id="9" w:name="_Toc500731308"/>
+            <w:bookmarkStart w:id="10" w:name="_Toc500731350"/>
+            <w:bookmarkStart w:id="11" w:name="_Toc500731408"/>
+            <w:bookmarkStart w:id="12" w:name="_Toc500741302"/>
+            <w:bookmarkStart w:id="13" w:name="_Toc500743057"/>
+            <w:bookmarkStart w:id="14" w:name="_Toc500745756"/>
+            <w:bookmarkStart w:id="15" w:name="_Toc500746079"/>
+            <w:bookmarkStart w:id="16" w:name="_Toc500746143"/>
             <w:r>
               <w:rPr>
                 <w:rFonts w:cs="Arial"/>
@@ -763,7 +765,6 @@
               </w:rPr>
               <w:t>Change Description</w:t>
             </w:r>
-            <w:bookmarkEnd w:id="8"/>
             <w:bookmarkEnd w:id="9"/>
             <w:bookmarkEnd w:id="10"/>
             <w:bookmarkEnd w:id="11"/>
@@ -771,6 +772,7 @@
             <w:bookmarkEnd w:id="13"/>
             <w:bookmarkEnd w:id="14"/>
             <w:bookmarkEnd w:id="15"/>
+            <w:bookmarkEnd w:id="16"/>
           </w:p>
         </w:tc>
       </w:tr>
@@ -976,7 +978,21 @@
               <w:rPr>
                 <w:sz w:val="20"/>
               </w:rPr>
-              <w:t xml:space="preserve">Revisions on Onenote, Wiki </w:t>
+              <w:t xml:space="preserve">Revisions on </w:t>
+            </w:r>
+            <w:proofErr w:type="spellStart"/>
+            <w:r>
+              <w:rPr>
+                <w:sz w:val="20"/>
+              </w:rPr>
+              <w:t>Onenote</w:t>
+            </w:r>
+            <w:proofErr w:type="spellEnd"/>
+            <w:r>
+              <w:rPr>
+                <w:sz w:val="20"/>
+              </w:rPr>
+              <w:t xml:space="preserve">, Wiki </w:t>
             </w:r>
           </w:p>
           <w:p>
@@ -1010,11 +1026,19 @@
                 <w:sz w:val="20"/>
               </w:rPr>
             </w:pPr>
+            <w:proofErr w:type="spellStart"/>
             <w:r>
               <w:rPr>
                 <w:sz w:val="20"/>
               </w:rPr>
-              <w:t xml:space="preserve">Bluemix accounts </w:t>
+              <w:t>Bluemix</w:t>
+            </w:r>
+            <w:proofErr w:type="spellEnd"/>
+            <w:r>
+              <w:rPr>
+                <w:sz w:val="20"/>
+              </w:rPr>
+              <w:t xml:space="preserve"> accounts </w:t>
             </w:r>
           </w:p>
         </w:tc>
@@ -1036,7 +1060,6 @@
                 <w:sz w:val="20"/>
               </w:rPr>
             </w:pPr>
-            <w:bookmarkStart w:id="16" w:name="_GoBack" w:colFirst="0" w:colLast="3"/>
             <w:r>
               <w:rPr>
                 <w:sz w:val="20"/>
@@ -1105,12 +1128,33 @@
               <w:rPr>
                 <w:sz w:val="20"/>
               </w:rPr>
-              <w:t>Started to set-up Bluemix and phpMyAdmin</w:t>
+              <w:t xml:space="preserve">Started to set-up </w:t>
             </w:r>
+            <w:proofErr w:type="spellStart"/>
+            <w:r>
+              <w:rPr>
+                <w:sz w:val="20"/>
+              </w:rPr>
+              <w:t>Bluemix</w:t>
+            </w:r>
+            <w:proofErr w:type="spellEnd"/>
+            <w:r>
+              <w:rPr>
+                <w:sz w:val="20"/>
+              </w:rPr>
+              <w:t xml:space="preserve"> and </w:t>
+            </w:r>
+            <w:proofErr w:type="spellStart"/>
+            <w:r>
+              <w:rPr>
+                <w:sz w:val="20"/>
+              </w:rPr>
+              <w:t>phpMyAdmin</w:t>
+            </w:r>
+            <w:proofErr w:type="spellEnd"/>
           </w:p>
         </w:tc>
       </w:tr>
-      <w:bookmarkEnd w:id="16"/>
       <w:tr>
         <w:trPr>
           <w:cnfStyle w:val="000000100000" w:firstRow="0" w:lastRow="0" w:firstColumn="0" w:lastColumn="0" w:oddVBand="0" w:evenVBand="0" w:oddHBand="1" w:evenHBand="0" w:firstRowFirstColumn="0" w:firstRowLastColumn="0" w:lastRowFirstColumn="0" w:lastRowLastColumn="0"/>
@@ -3130,8 +3174,16 @@
                     <w:rPr>
                       <w:b/>
                     </w:rPr>
-                    <w:t>Request approved by Mr. JV Roig</w:t>
-                  </w:r>
+                    <w:t xml:space="preserve">Request approved by Mr. JV </w:t>
+                  </w:r>
+                  <w:proofErr w:type="spellStart"/>
+                  <w:r>
+                    <w:rPr>
+                      <w:b/>
+                    </w:rPr>
+                    <w:t>Roig</w:t>
+                  </w:r>
+                  <w:proofErr w:type="spellEnd"/>
                 </w:p>
               </w:tc>
               <w:tc>
@@ -3688,7 +3740,21 @@
                     <w:rPr>
                       <w:b/>
                     </w:rPr>
-                    <w:t>Consult Mr. JV Roig for tutorial in Cobalt</w:t>
+                    <w:t xml:space="preserve">Consult Mr. JV </w:t>
+                  </w:r>
+                  <w:proofErr w:type="spellStart"/>
+                  <w:r>
+                    <w:rPr>
+                      <w:b/>
+                    </w:rPr>
+                    <w:t>Roig</w:t>
+                  </w:r>
+                  <w:proofErr w:type="spellEnd"/>
+                  <w:r>
+                    <w:rPr>
+                      <w:b/>
+                    </w:rPr>
+                    <w:t xml:space="preserve"> for tutorial in Cobalt</w:t>
                   </w:r>
                 </w:p>
               </w:tc>
@@ -5298,8 +5364,16 @@
         <w:rPr>
           <w:u w:val="single"/>
         </w:rPr>
-        <w:t>Mr. Eric Salalima</w:t>
+        <w:t xml:space="preserve">Mr. Eric </w:t>
       </w:r>
+      <w:proofErr w:type="spellStart"/>
+      <w:r>
+        <w:rPr>
+          <w:u w:val="single"/>
+        </w:rPr>
+        <w:t>Salalima</w:t>
+      </w:r>
+      <w:proofErr w:type="spellEnd"/>
       <w:r>
         <w:t>_</w:t>
       </w:r>
@@ -5525,7 +5599,7 @@
         <w:sz w:val="18"/>
         <w:szCs w:val="18"/>
       </w:rPr>
-      <w:t>2</w:t>
+      <w:t>7</w:t>
     </w:r>
     <w:r>
       <w:rPr>
@@ -5568,7 +5642,7 @@
         <w:sz w:val="18"/>
         <w:szCs w:val="18"/>
       </w:rPr>
-      <w:t>10/30/2016</w:t>
+      <w:t>12/13/2016</w:t>
     </w:r>
     <w:r>
       <w:rPr>
@@ -9360,7 +9434,7 @@
 </file>
 
 <file path=customXml/itemProps1.xml><?xml version="1.0" encoding="utf-8"?>
-<ds:datastoreItem xmlns:ds="http://schemas.openxmlformats.org/officeDocument/2006/customXml" ds:itemID="{87D2AFF9-E39C-4188-87AD-D0E14A95EA75}">
+<ds:datastoreItem xmlns:ds="http://schemas.openxmlformats.org/officeDocument/2006/customXml" ds:itemID="{FA429CC2-99FE-46D8-BE21-E9DA57BE31F1}">
   <ds:schemaRefs>
     <ds:schemaRef ds:uri="http://schemas.openxmlformats.org/officeDocument/2006/bibliography"/>
   </ds:schemaRefs>

</xml_diff>